<commit_message>
added third parag && baba ve oğulun hikayesi eklendi.
</commit_message>
<xml_diff>
--- a/GitDersiNotları.docx
+++ b/GitDersiNotları.docx
@@ -70,17 +70,65 @@
     </w:p>
     <w:p>
       <w:pPr>
-        <w:rPr>
-          <w:sz w:val="24"/>
-          <w:szCs w:val="24"/>
-        </w:rPr>
-      </w:pPr>
-      <w:r>
-        <w:rPr>
-          <w:sz w:val="24"/>
-          <w:szCs w:val="24"/>
-        </w:rPr>
-        <w:t>Burası hikayemin ikinci pragrafıdır.</w:t>
+        <w:ind w:firstLine="708"/>
+        <w:rPr>
+          <w:sz w:val="24"/>
+          <w:szCs w:val="24"/>
+        </w:rPr>
+      </w:pPr>
+      <w:r>
+        <w:rPr>
+          <w:sz w:val="24"/>
+          <w:szCs w:val="24"/>
+        </w:rPr>
+        <w:t xml:space="preserve">Burası hikayemin ikinci </w:t>
+      </w:r>
+      <w:proofErr w:type="spellStart"/>
+      <w:r>
+        <w:rPr>
+          <w:sz w:val="24"/>
+          <w:szCs w:val="24"/>
+        </w:rPr>
+        <w:t>pragrafıdır</w:t>
+      </w:r>
+      <w:proofErr w:type="spellEnd"/>
+      <w:r>
+        <w:rPr>
+          <w:sz w:val="24"/>
+          <w:szCs w:val="24"/>
+        </w:rPr>
+        <w:t>.</w:t>
+      </w:r>
+    </w:p>
+    <w:p>
+      <w:pPr>
+        <w:rPr>
+          <w:sz w:val="24"/>
+          <w:szCs w:val="24"/>
+        </w:rPr>
+      </w:pPr>
+      <w:r>
+        <w:rPr>
+          <w:sz w:val="24"/>
+          <w:szCs w:val="24"/>
+        </w:rPr>
+        <w:t>Üçüncü paragraf</w:t>
+      </w:r>
+    </w:p>
+    <w:p>
+      <w:pPr>
+        <w:rPr>
+          <w:sz w:val="24"/>
+          <w:szCs w:val="24"/>
+        </w:rPr>
+      </w:pPr>
+      <w:r>
+        <w:rPr>
+          <w:sz w:val="24"/>
+          <w:szCs w:val="24"/>
+        </w:rPr>
+        <w:tab/>
+        <w:t>Baba ve oğulun hikayesi. Burada bize verilen görev hikayenin bu kısmını tamamlamak.</w:t>
       </w:r>
     </w:p>
     <w:p>
@@ -122,7 +170,23 @@
           <w:sz w:val="24"/>
           <w:szCs w:val="24"/>
         </w:rPr>
-        <w:t xml:space="preserve">it init </w:t>
+        <w:t xml:space="preserve">it </w:t>
+      </w:r>
+      <w:proofErr w:type="spellStart"/>
+      <w:r>
+        <w:rPr>
+          <w:sz w:val="24"/>
+          <w:szCs w:val="24"/>
+        </w:rPr>
+        <w:t>init</w:t>
+      </w:r>
+      <w:proofErr w:type="spellEnd"/>
+      <w:r>
+        <w:rPr>
+          <w:sz w:val="24"/>
+          <w:szCs w:val="24"/>
+        </w:rPr>
+        <w:t xml:space="preserve"> </w:t>
       </w:r>
       <w:r>
         <w:rPr>
@@ -170,7 +234,23 @@
           <w:sz w:val="24"/>
           <w:szCs w:val="24"/>
         </w:rPr>
-        <w:t xml:space="preserve">git add .  </w:t>
+        <w:t xml:space="preserve">git </w:t>
+      </w:r>
+      <w:proofErr w:type="spellStart"/>
+      <w:r>
+        <w:rPr>
+          <w:sz w:val="24"/>
+          <w:szCs w:val="24"/>
+        </w:rPr>
+        <w:t>add</w:t>
+      </w:r>
+      <w:proofErr w:type="spellEnd"/>
+      <w:r>
+        <w:rPr>
+          <w:sz w:val="24"/>
+          <w:szCs w:val="24"/>
+        </w:rPr>
+        <w:t xml:space="preserve"> .  </w:t>
       </w:r>
       <w:r>
         <w:rPr>
@@ -198,7 +278,23 @@
           <w:sz w:val="24"/>
           <w:szCs w:val="24"/>
         </w:rPr>
-        <w:t>çalışmaları stage alanına alır.</w:t>
+        <w:t xml:space="preserve">çalışmaları </w:t>
+      </w:r>
+      <w:proofErr w:type="spellStart"/>
+      <w:r>
+        <w:rPr>
+          <w:sz w:val="24"/>
+          <w:szCs w:val="24"/>
+        </w:rPr>
+        <w:t>stage</w:t>
+      </w:r>
+      <w:proofErr w:type="spellEnd"/>
+      <w:r>
+        <w:rPr>
+          <w:sz w:val="24"/>
+          <w:szCs w:val="24"/>
+        </w:rPr>
+        <w:t xml:space="preserve"> alanına alır.</w:t>
       </w:r>
     </w:p>
     <w:p>
@@ -218,8 +314,17 @@
           <w:sz w:val="24"/>
           <w:szCs w:val="24"/>
         </w:rPr>
-        <w:t xml:space="preserve">git status </w:t>
-      </w:r>
+        <w:t xml:space="preserve">git </w:t>
+      </w:r>
+      <w:proofErr w:type="spellStart"/>
+      <w:r>
+        <w:rPr>
+          <w:sz w:val="24"/>
+          <w:szCs w:val="24"/>
+        </w:rPr>
+        <w:t>status</w:t>
+      </w:r>
+      <w:proofErr w:type="spellEnd"/>
       <w:r>
         <w:rPr>
           <w:sz w:val="24"/>
@@ -232,6 +337,13 @@
           <w:sz w:val="24"/>
           <w:szCs w:val="24"/>
         </w:rPr>
+        <w:t xml:space="preserve"> </w:t>
+      </w:r>
+      <w:r>
+        <w:rPr>
+          <w:sz w:val="24"/>
+          <w:szCs w:val="24"/>
+        </w:rPr>
         <w:sym w:font="Wingdings" w:char="F0E8"/>
       </w:r>
       <w:r>
@@ -239,7 +351,55 @@
           <w:sz w:val="24"/>
           <w:szCs w:val="24"/>
         </w:rPr>
-        <w:t>durumumuzun ne olduğunu gösterir.(stage? Commit? Branch?)</w:t>
+        <w:t>durumumuzun ne olduğunu gösterir.(</w:t>
+      </w:r>
+      <w:proofErr w:type="spellStart"/>
+      <w:r>
+        <w:rPr>
+          <w:sz w:val="24"/>
+          <w:szCs w:val="24"/>
+        </w:rPr>
+        <w:t>stage</w:t>
+      </w:r>
+      <w:proofErr w:type="spellEnd"/>
+      <w:r>
+        <w:rPr>
+          <w:sz w:val="24"/>
+          <w:szCs w:val="24"/>
+        </w:rPr>
+        <w:t xml:space="preserve">? </w:t>
+      </w:r>
+      <w:proofErr w:type="spellStart"/>
+      <w:r>
+        <w:rPr>
+          <w:sz w:val="24"/>
+          <w:szCs w:val="24"/>
+        </w:rPr>
+        <w:t>Commit</w:t>
+      </w:r>
+      <w:proofErr w:type="spellEnd"/>
+      <w:r>
+        <w:rPr>
+          <w:sz w:val="24"/>
+          <w:szCs w:val="24"/>
+        </w:rPr>
+        <w:t xml:space="preserve">? </w:t>
+      </w:r>
+      <w:proofErr w:type="spellStart"/>
+      <w:r>
+        <w:rPr>
+          <w:sz w:val="24"/>
+          <w:szCs w:val="24"/>
+        </w:rPr>
+        <w:t>Branch</w:t>
+      </w:r>
+      <w:proofErr w:type="spellEnd"/>
+      <w:r>
+        <w:rPr>
+          <w:sz w:val="24"/>
+          <w:szCs w:val="24"/>
+        </w:rPr>
+        <w:t>?)</w:t>
       </w:r>
     </w:p>
     <w:p>
@@ -259,7 +419,23 @@
           <w:sz w:val="24"/>
           <w:szCs w:val="24"/>
         </w:rPr>
-        <w:t>git commit -m "İLK COMMİTİM"</w:t>
+        <w:t xml:space="preserve">git </w:t>
+      </w:r>
+      <w:proofErr w:type="spellStart"/>
+      <w:r>
+        <w:rPr>
+          <w:sz w:val="24"/>
+          <w:szCs w:val="24"/>
+        </w:rPr>
+        <w:t>commit</w:t>
+      </w:r>
+      <w:proofErr w:type="spellEnd"/>
+      <w:r>
+        <w:rPr>
+          <w:sz w:val="24"/>
+          <w:szCs w:val="24"/>
+        </w:rPr>
+        <w:t xml:space="preserve"> -m "İLK COMMİTİM"</w:t>
       </w:r>
       <w:r>
         <w:rPr>
@@ -280,7 +456,23 @@
           <w:sz w:val="24"/>
           <w:szCs w:val="24"/>
         </w:rPr>
-        <w:t xml:space="preserve"> bir mesajla commit etmemizi sağlar.</w:t>
+        <w:t xml:space="preserve"> bir mesajla </w:t>
+      </w:r>
+      <w:proofErr w:type="spellStart"/>
+      <w:r>
+        <w:rPr>
+          <w:sz w:val="24"/>
+          <w:szCs w:val="24"/>
+        </w:rPr>
+        <w:t>commit</w:t>
+      </w:r>
+      <w:proofErr w:type="spellEnd"/>
+      <w:r>
+        <w:rPr>
+          <w:sz w:val="24"/>
+          <w:szCs w:val="24"/>
+        </w:rPr>
+        <w:t xml:space="preserve"> etmemizi sağlar.</w:t>
       </w:r>
     </w:p>
     <w:p>
@@ -300,8 +492,33 @@
           <w:sz w:val="24"/>
           <w:szCs w:val="24"/>
         </w:rPr>
-        <w:t>git config user.email</w:t>
-      </w:r>
+        <w:t xml:space="preserve">git </w:t>
+      </w:r>
+      <w:proofErr w:type="spellStart"/>
+      <w:r>
+        <w:rPr>
+          <w:sz w:val="24"/>
+          <w:szCs w:val="24"/>
+        </w:rPr>
+        <w:t>config</w:t>
+      </w:r>
+      <w:proofErr w:type="spellEnd"/>
+      <w:r>
+        <w:rPr>
+          <w:sz w:val="24"/>
+          <w:szCs w:val="24"/>
+        </w:rPr>
+        <w:t xml:space="preserve"> </w:t>
+      </w:r>
+      <w:proofErr w:type="spellStart"/>
+      <w:r>
+        <w:rPr>
+          <w:sz w:val="24"/>
+          <w:szCs w:val="24"/>
+        </w:rPr>
+        <w:t>user.email</w:t>
+      </w:r>
+      <w:proofErr w:type="spellEnd"/>
       <w:r>
         <w:rPr>
           <w:sz w:val="24"/>
@@ -338,7 +555,39 @@
           <w:sz w:val="24"/>
           <w:szCs w:val="24"/>
         </w:rPr>
-        <w:t>VCS nin kullanacağı emaili belirtir.</w:t>
+        <w:t xml:space="preserve">VCS </w:t>
+      </w:r>
+      <w:proofErr w:type="spellStart"/>
+      <w:r>
+        <w:rPr>
+          <w:sz w:val="24"/>
+          <w:szCs w:val="24"/>
+        </w:rPr>
+        <w:t>nin</w:t>
+      </w:r>
+      <w:proofErr w:type="spellEnd"/>
+      <w:r>
+        <w:rPr>
+          <w:sz w:val="24"/>
+          <w:szCs w:val="24"/>
+        </w:rPr>
+        <w:t xml:space="preserve"> kullanacağı </w:t>
+      </w:r>
+      <w:proofErr w:type="spellStart"/>
+      <w:r>
+        <w:rPr>
+          <w:sz w:val="24"/>
+          <w:szCs w:val="24"/>
+        </w:rPr>
+        <w:t>emaili</w:t>
+      </w:r>
+      <w:proofErr w:type="spellEnd"/>
+      <w:r>
+        <w:rPr>
+          <w:sz w:val="24"/>
+          <w:szCs w:val="24"/>
+        </w:rPr>
+        <w:t xml:space="preserve"> belirtir.</w:t>
       </w:r>
     </w:p>
     <w:p>
@@ -358,14 +607,39 @@
           <w:sz w:val="24"/>
           <w:szCs w:val="24"/>
         </w:rPr>
-        <w:t xml:space="preserve">git config user.name </w:t>
-      </w:r>
-      <w:r>
-        <w:rPr>
-          <w:sz w:val="24"/>
-          <w:szCs w:val="24"/>
-        </w:rPr>
-        <w:t xml:space="preserve">busra   </w:t>
+        <w:t xml:space="preserve">git </w:t>
+      </w:r>
+      <w:proofErr w:type="spellStart"/>
+      <w:r>
+        <w:rPr>
+          <w:sz w:val="24"/>
+          <w:szCs w:val="24"/>
+        </w:rPr>
+        <w:t>config</w:t>
+      </w:r>
+      <w:proofErr w:type="spellEnd"/>
+      <w:r>
+        <w:rPr>
+          <w:sz w:val="24"/>
+          <w:szCs w:val="24"/>
+        </w:rPr>
+        <w:t xml:space="preserve"> user.name </w:t>
+      </w:r>
+      <w:proofErr w:type="spellStart"/>
+      <w:r>
+        <w:rPr>
+          <w:sz w:val="24"/>
+          <w:szCs w:val="24"/>
+        </w:rPr>
+        <w:t>busra</w:t>
+      </w:r>
+      <w:proofErr w:type="spellEnd"/>
+      <w:r>
+        <w:rPr>
+          <w:sz w:val="24"/>
+          <w:szCs w:val="24"/>
+        </w:rPr>
+        <w:t xml:space="preserve">   </w:t>
       </w:r>
       <w:r>
         <w:rPr>
@@ -379,7 +653,39 @@
           <w:sz w:val="24"/>
           <w:szCs w:val="24"/>
         </w:rPr>
-        <w:t xml:space="preserve"> VCS nin kullacağı ismi belirtir.</w:t>
+        <w:t xml:space="preserve"> VCS </w:t>
+      </w:r>
+      <w:proofErr w:type="spellStart"/>
+      <w:r>
+        <w:rPr>
+          <w:sz w:val="24"/>
+          <w:szCs w:val="24"/>
+        </w:rPr>
+        <w:t>nin</w:t>
+      </w:r>
+      <w:proofErr w:type="spellEnd"/>
+      <w:r>
+        <w:rPr>
+          <w:sz w:val="24"/>
+          <w:szCs w:val="24"/>
+        </w:rPr>
+        <w:t xml:space="preserve"> </w:t>
+      </w:r>
+      <w:proofErr w:type="spellStart"/>
+      <w:r>
+        <w:rPr>
+          <w:sz w:val="24"/>
+          <w:szCs w:val="24"/>
+        </w:rPr>
+        <w:t>kullacağı</w:t>
+      </w:r>
+      <w:proofErr w:type="spellEnd"/>
+      <w:r>
+        <w:rPr>
+          <w:sz w:val="24"/>
+          <w:szCs w:val="24"/>
+        </w:rPr>
+        <w:t xml:space="preserve"> ismi belirtir.</w:t>
       </w:r>
     </w:p>
     <w:p>
@@ -404,7 +710,23 @@
           <w:sz w:val="24"/>
           <w:szCs w:val="24"/>
         </w:rPr>
-        <w:t xml:space="preserve">git commit -am "mail eklendi" </w:t>
+        <w:t xml:space="preserve">git </w:t>
+      </w:r>
+      <w:proofErr w:type="spellStart"/>
+      <w:r>
+        <w:rPr>
+          <w:sz w:val="24"/>
+          <w:szCs w:val="24"/>
+        </w:rPr>
+        <w:t>commit</w:t>
+      </w:r>
+      <w:proofErr w:type="spellEnd"/>
+      <w:r>
+        <w:rPr>
+          <w:sz w:val="24"/>
+          <w:szCs w:val="24"/>
+        </w:rPr>
+        <w:t xml:space="preserve"> -am "mail eklendi" </w:t>
       </w:r>
       <w:r>
         <w:rPr>
@@ -418,7 +740,87 @@
           <w:sz w:val="24"/>
           <w:szCs w:val="24"/>
         </w:rPr>
-        <w:t>hem add hem commit aynı anda yapılır. (wordde bir değişiklik yaptın diyelim.) sonrasında bunu add ve commit etmek için bunu kullanabilirsin.</w:t>
+        <w:t xml:space="preserve">hem </w:t>
+      </w:r>
+      <w:proofErr w:type="spellStart"/>
+      <w:r>
+        <w:rPr>
+          <w:sz w:val="24"/>
+          <w:szCs w:val="24"/>
+        </w:rPr>
+        <w:t>add</w:t>
+      </w:r>
+      <w:proofErr w:type="spellEnd"/>
+      <w:r>
+        <w:rPr>
+          <w:sz w:val="24"/>
+          <w:szCs w:val="24"/>
+        </w:rPr>
+        <w:t xml:space="preserve"> hem </w:t>
+      </w:r>
+      <w:proofErr w:type="spellStart"/>
+      <w:r>
+        <w:rPr>
+          <w:sz w:val="24"/>
+          <w:szCs w:val="24"/>
+        </w:rPr>
+        <w:t>commit</w:t>
+      </w:r>
+      <w:proofErr w:type="spellEnd"/>
+      <w:r>
+        <w:rPr>
+          <w:sz w:val="24"/>
+          <w:szCs w:val="24"/>
+        </w:rPr>
+        <w:t xml:space="preserve"> aynı anda yapılır. (</w:t>
+      </w:r>
+      <w:proofErr w:type="spellStart"/>
+      <w:r>
+        <w:rPr>
+          <w:sz w:val="24"/>
+          <w:szCs w:val="24"/>
+        </w:rPr>
+        <w:t>wordde</w:t>
+      </w:r>
+      <w:proofErr w:type="spellEnd"/>
+      <w:r>
+        <w:rPr>
+          <w:sz w:val="24"/>
+          <w:szCs w:val="24"/>
+        </w:rPr>
+        <w:t xml:space="preserve"> bir değişiklik yaptın diyelim.) sonrasında bunu </w:t>
+      </w:r>
+      <w:proofErr w:type="spellStart"/>
+      <w:r>
+        <w:rPr>
+          <w:sz w:val="24"/>
+          <w:szCs w:val="24"/>
+        </w:rPr>
+        <w:t>add</w:t>
+      </w:r>
+      <w:proofErr w:type="spellEnd"/>
+      <w:r>
+        <w:rPr>
+          <w:sz w:val="24"/>
+          <w:szCs w:val="24"/>
+        </w:rPr>
+        <w:t xml:space="preserve"> ve </w:t>
+      </w:r>
+      <w:proofErr w:type="spellStart"/>
+      <w:r>
+        <w:rPr>
+          <w:sz w:val="24"/>
+          <w:szCs w:val="24"/>
+        </w:rPr>
+        <w:t>commit</w:t>
+      </w:r>
+      <w:proofErr w:type="spellEnd"/>
+      <w:r>
+        <w:rPr>
+          <w:sz w:val="24"/>
+          <w:szCs w:val="24"/>
+        </w:rPr>
+        <w:t xml:space="preserve"> etmek için bunu kullanabilirsin.</w:t>
       </w:r>
       <w:r>
         <w:rPr>
@@ -426,14 +828,170 @@
           <w:sz w:val="20"/>
           <w:szCs w:val="20"/>
         </w:rPr>
-        <w:t xml:space="preserve"> //nothing to commit, working tree clean// </w:t>
-      </w:r>
-      <w:r>
-        <w:rPr>
-          <w:sz w:val="24"/>
-          <w:szCs w:val="24"/>
-        </w:rPr>
-        <w:t>dediğinde artık commit edilecek bir şey olmadığını her şeyin commit edildiği anlamına geliyor. Bu değişiklikler Branch de yapılır.</w:t>
+        <w:t xml:space="preserve"> //</w:t>
+      </w:r>
+      <w:proofErr w:type="spellStart"/>
+      <w:r>
+        <w:rPr>
+          <w:rFonts w:ascii="Lucida Console" w:hAnsi="Lucida Console" w:cs="Lucida Console"/>
+          <w:sz w:val="20"/>
+          <w:szCs w:val="20"/>
+        </w:rPr>
+        <w:t>nothing</w:t>
+      </w:r>
+      <w:proofErr w:type="spellEnd"/>
+      <w:r>
+        <w:rPr>
+          <w:rFonts w:ascii="Lucida Console" w:hAnsi="Lucida Console" w:cs="Lucida Console"/>
+          <w:sz w:val="20"/>
+          <w:szCs w:val="20"/>
+        </w:rPr>
+        <w:t xml:space="preserve"> </w:t>
+      </w:r>
+      <w:proofErr w:type="spellStart"/>
+      <w:r>
+        <w:rPr>
+          <w:rFonts w:ascii="Lucida Console" w:hAnsi="Lucida Console" w:cs="Lucida Console"/>
+          <w:sz w:val="20"/>
+          <w:szCs w:val="20"/>
+        </w:rPr>
+        <w:t>to</w:t>
+      </w:r>
+      <w:proofErr w:type="spellEnd"/>
+      <w:r>
+        <w:rPr>
+          <w:rFonts w:ascii="Lucida Console" w:hAnsi="Lucida Console" w:cs="Lucida Console"/>
+          <w:sz w:val="20"/>
+          <w:szCs w:val="20"/>
+        </w:rPr>
+        <w:t xml:space="preserve"> </w:t>
+      </w:r>
+      <w:proofErr w:type="spellStart"/>
+      <w:r>
+        <w:rPr>
+          <w:rFonts w:ascii="Lucida Console" w:hAnsi="Lucida Console" w:cs="Lucida Console"/>
+          <w:sz w:val="20"/>
+          <w:szCs w:val="20"/>
+        </w:rPr>
+        <w:t>commit</w:t>
+      </w:r>
+      <w:proofErr w:type="spellEnd"/>
+      <w:r>
+        <w:rPr>
+          <w:rFonts w:ascii="Lucida Console" w:hAnsi="Lucida Console" w:cs="Lucida Console"/>
+          <w:sz w:val="20"/>
+          <w:szCs w:val="20"/>
+        </w:rPr>
+        <w:t xml:space="preserve">, </w:t>
+      </w:r>
+      <w:proofErr w:type="spellStart"/>
+      <w:r>
+        <w:rPr>
+          <w:rFonts w:ascii="Lucida Console" w:hAnsi="Lucida Console" w:cs="Lucida Console"/>
+          <w:sz w:val="20"/>
+          <w:szCs w:val="20"/>
+        </w:rPr>
+        <w:t>working</w:t>
+      </w:r>
+      <w:proofErr w:type="spellEnd"/>
+      <w:r>
+        <w:rPr>
+          <w:rFonts w:ascii="Lucida Console" w:hAnsi="Lucida Console" w:cs="Lucida Console"/>
+          <w:sz w:val="20"/>
+          <w:szCs w:val="20"/>
+        </w:rPr>
+        <w:t xml:space="preserve"> </w:t>
+      </w:r>
+      <w:proofErr w:type="spellStart"/>
+      <w:r>
+        <w:rPr>
+          <w:rFonts w:ascii="Lucida Console" w:hAnsi="Lucida Console" w:cs="Lucida Console"/>
+          <w:sz w:val="20"/>
+          <w:szCs w:val="20"/>
+        </w:rPr>
+        <w:t>tree</w:t>
+      </w:r>
+      <w:proofErr w:type="spellEnd"/>
+      <w:r>
+        <w:rPr>
+          <w:rFonts w:ascii="Lucida Console" w:hAnsi="Lucida Console" w:cs="Lucida Console"/>
+          <w:sz w:val="20"/>
+          <w:szCs w:val="20"/>
+        </w:rPr>
+        <w:t xml:space="preserve"> </w:t>
+      </w:r>
+      <w:proofErr w:type="spellStart"/>
+      <w:r>
+        <w:rPr>
+          <w:rFonts w:ascii="Lucida Console" w:hAnsi="Lucida Console" w:cs="Lucida Console"/>
+          <w:sz w:val="20"/>
+          <w:szCs w:val="20"/>
+        </w:rPr>
+        <w:t>clean</w:t>
+      </w:r>
+      <w:proofErr w:type="spellEnd"/>
+      <w:r>
+        <w:rPr>
+          <w:rFonts w:ascii="Lucida Console" w:hAnsi="Lucida Console" w:cs="Lucida Console"/>
+          <w:sz w:val="20"/>
+          <w:szCs w:val="20"/>
+        </w:rPr>
+        <w:t xml:space="preserve">// </w:t>
+      </w:r>
+      <w:r>
+        <w:rPr>
+          <w:sz w:val="24"/>
+          <w:szCs w:val="24"/>
+        </w:rPr>
+        <w:t xml:space="preserve">dediğinde artık </w:t>
+      </w:r>
+      <w:proofErr w:type="spellStart"/>
+      <w:r>
+        <w:rPr>
+          <w:sz w:val="24"/>
+          <w:szCs w:val="24"/>
+        </w:rPr>
+        <w:t>commit</w:t>
+      </w:r>
+      <w:proofErr w:type="spellEnd"/>
+      <w:r>
+        <w:rPr>
+          <w:sz w:val="24"/>
+          <w:szCs w:val="24"/>
+        </w:rPr>
+        <w:t xml:space="preserve"> edilecek bir şey olmadığını her şeyin </w:t>
+      </w:r>
+      <w:proofErr w:type="spellStart"/>
+      <w:r>
+        <w:rPr>
+          <w:sz w:val="24"/>
+          <w:szCs w:val="24"/>
+        </w:rPr>
+        <w:t>commit</w:t>
+      </w:r>
+      <w:proofErr w:type="spellEnd"/>
+      <w:r>
+        <w:rPr>
+          <w:sz w:val="24"/>
+          <w:szCs w:val="24"/>
+        </w:rPr>
+        <w:t xml:space="preserve"> edildiği anlamına geliyor. Bu değişiklikler </w:t>
+      </w:r>
+      <w:proofErr w:type="spellStart"/>
+      <w:r>
+        <w:rPr>
+          <w:sz w:val="24"/>
+          <w:szCs w:val="24"/>
+        </w:rPr>
+        <w:t>Branch</w:t>
+      </w:r>
+      <w:proofErr w:type="spellEnd"/>
+      <w:r>
+        <w:rPr>
+          <w:sz w:val="24"/>
+          <w:szCs w:val="24"/>
+        </w:rPr>
+        <w:t xml:space="preserve"> de yapılır.</w:t>
       </w:r>
     </w:p>
     <w:p>
@@ -458,7 +1016,39 @@
           <w:sz w:val="24"/>
           <w:szCs w:val="24"/>
         </w:rPr>
-        <w:t xml:space="preserve">git config – --global user.email    </w:t>
+        <w:t xml:space="preserve">git </w:t>
+      </w:r>
+      <w:proofErr w:type="spellStart"/>
+      <w:r>
+        <w:rPr>
+          <w:sz w:val="24"/>
+          <w:szCs w:val="24"/>
+        </w:rPr>
+        <w:t>config</w:t>
+      </w:r>
+      <w:proofErr w:type="spellEnd"/>
+      <w:r>
+        <w:rPr>
+          <w:sz w:val="24"/>
+          <w:szCs w:val="24"/>
+        </w:rPr>
+        <w:t xml:space="preserve"> – --global </w:t>
+      </w:r>
+      <w:proofErr w:type="spellStart"/>
+      <w:r>
+        <w:rPr>
+          <w:sz w:val="24"/>
+          <w:szCs w:val="24"/>
+        </w:rPr>
+        <w:t>user.email</w:t>
+      </w:r>
+      <w:proofErr w:type="spellEnd"/>
+      <w:r>
+        <w:rPr>
+          <w:sz w:val="24"/>
+          <w:szCs w:val="24"/>
+        </w:rPr>
+        <w:t xml:space="preserve">    </w:t>
       </w:r>
       <w:r>
         <w:rPr>
@@ -497,7 +1087,23 @@
           <w:sz w:val="24"/>
           <w:szCs w:val="24"/>
         </w:rPr>
-        <w:t xml:space="preserve">git config – --global user.name    </w:t>
+        <w:t xml:space="preserve">git </w:t>
+      </w:r>
+      <w:proofErr w:type="spellStart"/>
+      <w:r>
+        <w:rPr>
+          <w:sz w:val="24"/>
+          <w:szCs w:val="24"/>
+        </w:rPr>
+        <w:t>config</w:t>
+      </w:r>
+      <w:proofErr w:type="spellEnd"/>
+      <w:r>
+        <w:rPr>
+          <w:sz w:val="24"/>
+          <w:szCs w:val="24"/>
+        </w:rPr>
+        <w:t xml:space="preserve"> – --global user.name    </w:t>
       </w:r>
       <w:r>
         <w:rPr>
@@ -581,7 +1187,23 @@
           <w:sz w:val="24"/>
           <w:szCs w:val="24"/>
         </w:rPr>
-        <w:t>CS (Version Kontrol Sistemi)</w:t>
+        <w:t>CS (</w:t>
+      </w:r>
+      <w:proofErr w:type="spellStart"/>
+      <w:r>
+        <w:rPr>
+          <w:sz w:val="24"/>
+          <w:szCs w:val="24"/>
+        </w:rPr>
+        <w:t>Version</w:t>
+      </w:r>
+      <w:proofErr w:type="spellEnd"/>
+      <w:r>
+        <w:rPr>
+          <w:sz w:val="24"/>
+          <w:szCs w:val="24"/>
+        </w:rPr>
+        <w:t xml:space="preserve"> Kontrol Sistemi)</w:t>
       </w:r>
       <w:r>
         <w:rPr>
@@ -599,27 +1221,68 @@
           <w:szCs w:val="24"/>
         </w:rPr>
       </w:pPr>
-      <w:r>
-        <w:rPr>
-          <w:sz w:val="24"/>
-          <w:szCs w:val="24"/>
-        </w:rPr>
-        <w:t>Pc mizde kayıtlı dosya, kodlar, vb. ürünlerin takibini yapan sistemdir.</w:t>
-      </w:r>
-    </w:p>
-    <w:p>
-      <w:pPr>
-        <w:rPr>
-          <w:sz w:val="24"/>
-          <w:szCs w:val="24"/>
-        </w:rPr>
-      </w:pPr>
-      <w:r>
-        <w:rPr>
-          <w:sz w:val="24"/>
-          <w:szCs w:val="24"/>
-        </w:rPr>
-        <w:t>-VCS nin faydaları;</w:t>
+      <w:proofErr w:type="spellStart"/>
+      <w:r>
+        <w:rPr>
+          <w:sz w:val="24"/>
+          <w:szCs w:val="24"/>
+        </w:rPr>
+        <w:t>Pc</w:t>
+      </w:r>
+      <w:proofErr w:type="spellEnd"/>
+      <w:r>
+        <w:rPr>
+          <w:sz w:val="24"/>
+          <w:szCs w:val="24"/>
+        </w:rPr>
+        <w:t xml:space="preserve"> </w:t>
+      </w:r>
+      <w:proofErr w:type="spellStart"/>
+      <w:r>
+        <w:rPr>
+          <w:sz w:val="24"/>
+          <w:szCs w:val="24"/>
+        </w:rPr>
+        <w:t>mizde</w:t>
+      </w:r>
+      <w:proofErr w:type="spellEnd"/>
+      <w:r>
+        <w:rPr>
+          <w:sz w:val="24"/>
+          <w:szCs w:val="24"/>
+        </w:rPr>
+        <w:t xml:space="preserve"> kayıtlı dosya, kodlar, vb. ürünlerin takibini yapan sistemdir.</w:t>
+      </w:r>
+    </w:p>
+    <w:p>
+      <w:pPr>
+        <w:rPr>
+          <w:sz w:val="24"/>
+          <w:szCs w:val="24"/>
+        </w:rPr>
+      </w:pPr>
+      <w:r>
+        <w:rPr>
+          <w:sz w:val="24"/>
+          <w:szCs w:val="24"/>
+        </w:rPr>
+        <w:t xml:space="preserve">-VCS </w:t>
+      </w:r>
+      <w:proofErr w:type="spellStart"/>
+      <w:r>
+        <w:rPr>
+          <w:sz w:val="24"/>
+          <w:szCs w:val="24"/>
+        </w:rPr>
+        <w:t>nin</w:t>
+      </w:r>
+      <w:proofErr w:type="spellEnd"/>
+      <w:r>
+        <w:rPr>
+          <w:sz w:val="24"/>
+          <w:szCs w:val="24"/>
+        </w:rPr>
+        <w:t xml:space="preserve"> faydaları;</w:t>
       </w:r>
     </w:p>
     <w:p>
@@ -682,7 +1345,23 @@
           <w:szCs w:val="24"/>
         </w:rPr>
         <w:tab/>
-        <w:t>-En bilinen ve en yaygın VCS dir.</w:t>
+        <w:t xml:space="preserve">-En bilinen ve en yaygın VCS </w:t>
+      </w:r>
+      <w:proofErr w:type="spellStart"/>
+      <w:r>
+        <w:rPr>
+          <w:sz w:val="24"/>
+          <w:szCs w:val="24"/>
+        </w:rPr>
+        <w:t>dir</w:t>
+      </w:r>
+      <w:proofErr w:type="spellEnd"/>
+      <w:r>
+        <w:rPr>
+          <w:sz w:val="24"/>
+          <w:szCs w:val="24"/>
+        </w:rPr>
+        <w:t>.</w:t>
       </w:r>
     </w:p>
     <w:p>
@@ -698,7 +1377,55 @@
           <w:sz w:val="24"/>
           <w:szCs w:val="24"/>
         </w:rPr>
-        <w:t>-Repositroy(depomuz); takip ettiğimiz, projeimizin depolandığı alandır. Local &amp; Orijin</w:t>
+        <w:t>-</w:t>
+      </w:r>
+      <w:proofErr w:type="spellStart"/>
+      <w:r>
+        <w:rPr>
+          <w:sz w:val="24"/>
+          <w:szCs w:val="24"/>
+        </w:rPr>
+        <w:t>Repositroy</w:t>
+      </w:r>
+      <w:proofErr w:type="spellEnd"/>
+      <w:r>
+        <w:rPr>
+          <w:sz w:val="24"/>
+          <w:szCs w:val="24"/>
+        </w:rPr>
+        <w:t xml:space="preserve">(depomuz); takip ettiğimiz, </w:t>
+      </w:r>
+      <w:proofErr w:type="spellStart"/>
+      <w:r>
+        <w:rPr>
+          <w:sz w:val="24"/>
+          <w:szCs w:val="24"/>
+        </w:rPr>
+        <w:t>projeimizin</w:t>
+      </w:r>
+      <w:proofErr w:type="spellEnd"/>
+      <w:r>
+        <w:rPr>
+          <w:sz w:val="24"/>
+          <w:szCs w:val="24"/>
+        </w:rPr>
+        <w:t xml:space="preserve"> depolandığı alandır. </w:t>
+      </w:r>
+      <w:proofErr w:type="spellStart"/>
+      <w:r>
+        <w:rPr>
+          <w:sz w:val="24"/>
+          <w:szCs w:val="24"/>
+        </w:rPr>
+        <w:t>Local</w:t>
+      </w:r>
+      <w:proofErr w:type="spellEnd"/>
+      <w:r>
+        <w:rPr>
+          <w:sz w:val="24"/>
+          <w:szCs w:val="24"/>
+        </w:rPr>
+        <w:t xml:space="preserve"> &amp; Orijin</w:t>
       </w:r>
     </w:p>
     <w:p>
@@ -714,7 +1441,23 @@
           <w:sz w:val="24"/>
           <w:szCs w:val="24"/>
         </w:rPr>
-        <w:t>-Stage alanı: ilk kayıt noktası</w:t>
+        <w:t>-</w:t>
+      </w:r>
+      <w:proofErr w:type="spellStart"/>
+      <w:r>
+        <w:rPr>
+          <w:sz w:val="24"/>
+          <w:szCs w:val="24"/>
+        </w:rPr>
+        <w:t>Stage</w:t>
+      </w:r>
+      <w:proofErr w:type="spellEnd"/>
+      <w:r>
+        <w:rPr>
+          <w:sz w:val="24"/>
+          <w:szCs w:val="24"/>
+        </w:rPr>
+        <w:t xml:space="preserve"> alanı: ilk kayıt noktası</w:t>
       </w:r>
     </w:p>
     <w:p>
@@ -730,7 +1473,23 @@
           <w:sz w:val="24"/>
           <w:szCs w:val="24"/>
         </w:rPr>
-        <w:t>-Commit : değişikliklerin kayıt altına alınması.</w:t>
+        <w:t>-</w:t>
+      </w:r>
+      <w:proofErr w:type="spellStart"/>
+      <w:r>
+        <w:rPr>
+          <w:sz w:val="24"/>
+          <w:szCs w:val="24"/>
+        </w:rPr>
+        <w:t>Commit</w:t>
+      </w:r>
+      <w:proofErr w:type="spellEnd"/>
+      <w:r>
+        <w:rPr>
+          <w:sz w:val="24"/>
+          <w:szCs w:val="24"/>
+        </w:rPr>
+        <w:t xml:space="preserve"> : değişikliklerin kayıt altına alınması.</w:t>
       </w:r>
       <w:r>
         <w:rPr>
@@ -753,7 +1512,23 @@
           <w:sz w:val="24"/>
           <w:szCs w:val="24"/>
         </w:rPr>
-        <w:t>-Branch: projemizin takip edildiği yol.</w:t>
+        <w:t>-</w:t>
+      </w:r>
+      <w:proofErr w:type="spellStart"/>
+      <w:r>
+        <w:rPr>
+          <w:sz w:val="24"/>
+          <w:szCs w:val="24"/>
+        </w:rPr>
+        <w:t>Branch</w:t>
+      </w:r>
+      <w:proofErr w:type="spellEnd"/>
+      <w:r>
+        <w:rPr>
+          <w:sz w:val="24"/>
+          <w:szCs w:val="24"/>
+        </w:rPr>
+        <w:t>: projemizin takip edildiği yol.</w:t>
       </w:r>
     </w:p>
     <w:p>

</xml_diff>